<commit_message>
fix(Informatics/Lab2): little changes in report
</commit_message>
<xml_diff>
--- a/Informatics/Lab2/docs/report.docx
+++ b/Informatics/Lab2/docs/report.docx
@@ -92,17 +92,11 @@
     <w:p>
       <w:pPr>
         <w:jc w:val="center"/>
-        <w:rPr>
-          <w:lang w:val="en-US"/>
-        </w:rPr>
       </w:pPr>
       <w:r>
         <w:t xml:space="preserve">Вариант </w:t>
       </w:r>
       <w:r>
-        <w:rPr>
-          <w:lang w:val="en-US"/>
-        </w:rPr>
         <w:t>84</w:t>
       </w:r>
     </w:p>
@@ -163,13 +157,8 @@
       <w:pPr>
         <w:jc w:val="right"/>
       </w:pPr>
-      <w:proofErr w:type="spellStart"/>
-      <w:r>
-        <w:t>Бых</w:t>
-      </w:r>
-      <w:proofErr w:type="spellEnd"/>
-      <w:r>
-        <w:t xml:space="preserve"> Даниил Максимович</w:t>
+      <w:r>
+        <w:t>Бых Даниил Максимович</w:t>
       </w:r>
     </w:p>
     <w:p>
@@ -757,15 +746,7 @@
         </w:numPr>
       </w:pPr>
       <w:r>
-        <w:t xml:space="preserve">Дополнительное задание №1 (позволяет набрать от 86 до 100 процентов от максимального числа баллов </w:t>
-      </w:r>
-      <w:proofErr w:type="spellStart"/>
-      <w:r>
-        <w:t>БаРС</w:t>
-      </w:r>
-      <w:proofErr w:type="spellEnd"/>
-      <w:r>
-        <w:t xml:space="preserve"> за данную лабораторную). Написать программу на любом языке программирования, которая на вход получает набор из 7 цифр «0» и «1», записанных подряд, анализирует это сообщение на основе классического кода Хэмминга (7,4), а затем выдает правильное сообщение (только информационные биты) и указывает бит с ошибкой при его наличии. </w:t>
+        <w:t xml:space="preserve">Дополнительное задание №1 (позволяет набрать от 86 до 100 процентов от максимального числа баллов БаРС за данную лабораторную). Написать программу на любом языке программирования, которая на вход получает набор из 7 цифр «0» и «1», записанных подряд, анализирует это сообщение на основе классического кода Хэмминга (7,4), а затем выдает правильное сообщение (только информационные биты) и указывает бит с ошибкой при его наличии. </w:t>
       </w:r>
     </w:p>
     <w:tbl>
@@ -1294,14 +1275,12 @@
         </w:rPr>
         <w:t>⊕</w:t>
       </w:r>
-      <w:proofErr w:type="spellStart"/>
       <w:r>
         <w:rPr>
           <w:lang w:val="en-US"/>
         </w:rPr>
         <w:t>i</w:t>
       </w:r>
-      <w:proofErr w:type="spellEnd"/>
       <w:r>
         <w:t>1</w:t>
       </w:r>
@@ -1312,14 +1291,12 @@
         </w:rPr>
         <w:t>⊕</w:t>
       </w:r>
-      <w:proofErr w:type="spellStart"/>
       <w:r>
         <w:rPr>
           <w:lang w:val="en-US"/>
         </w:rPr>
         <w:t>i</w:t>
       </w:r>
-      <w:proofErr w:type="spellEnd"/>
       <w:r>
         <w:t>2</w:t>
       </w:r>
@@ -1330,14 +1307,12 @@
         </w:rPr>
         <w:t>⊕</w:t>
       </w:r>
-      <w:proofErr w:type="spellStart"/>
       <w:r>
         <w:rPr>
           <w:lang w:val="en-US"/>
         </w:rPr>
         <w:t>i</w:t>
       </w:r>
-      <w:proofErr w:type="spellEnd"/>
       <w:r>
         <w:t>4=0</w:t>
       </w:r>
@@ -1382,14 +1357,12 @@
         </w:rPr>
         <w:t>⊕</w:t>
       </w:r>
-      <w:proofErr w:type="spellStart"/>
       <w:r>
         <w:rPr>
           <w:lang w:val="en-US"/>
         </w:rPr>
         <w:t>i</w:t>
       </w:r>
-      <w:proofErr w:type="spellEnd"/>
       <w:r>
         <w:t>1</w:t>
       </w:r>
@@ -1400,14 +1373,12 @@
         </w:rPr>
         <w:t>⊕</w:t>
       </w:r>
-      <w:proofErr w:type="spellStart"/>
       <w:r>
         <w:rPr>
           <w:lang w:val="en-US"/>
         </w:rPr>
         <w:t>i</w:t>
       </w:r>
-      <w:proofErr w:type="spellEnd"/>
       <w:r>
         <w:t>3</w:t>
       </w:r>
@@ -1418,14 +1389,12 @@
         </w:rPr>
         <w:t>⊕</w:t>
       </w:r>
-      <w:proofErr w:type="spellStart"/>
       <w:r>
         <w:rPr>
           <w:lang w:val="en-US"/>
         </w:rPr>
         <w:t>i</w:t>
       </w:r>
-      <w:proofErr w:type="spellEnd"/>
       <w:r>
         <w:t>4=1</w:t>
       </w:r>
@@ -1483,14 +1452,12 @@
         </w:rPr>
         <w:t>⊕</w:t>
       </w:r>
-      <w:proofErr w:type="spellStart"/>
       <w:r>
         <w:rPr>
           <w:lang w:val="en-US"/>
         </w:rPr>
         <w:t>i</w:t>
       </w:r>
-      <w:proofErr w:type="spellEnd"/>
       <w:r>
         <w:t>2</w:t>
       </w:r>
@@ -1501,14 +1468,12 @@
         </w:rPr>
         <w:t>⊕</w:t>
       </w:r>
-      <w:proofErr w:type="spellStart"/>
       <w:r>
         <w:rPr>
           <w:lang w:val="en-US"/>
         </w:rPr>
         <w:t>i</w:t>
       </w:r>
-      <w:proofErr w:type="spellEnd"/>
       <w:r>
         <w:t>3</w:t>
       </w:r>
@@ -1519,14 +1484,12 @@
         </w:rPr>
         <w:t>⊕</w:t>
       </w:r>
-      <w:proofErr w:type="spellStart"/>
       <w:r>
         <w:rPr>
           <w:lang w:val="en-US"/>
         </w:rPr>
         <w:t>i</w:t>
       </w:r>
-      <w:proofErr w:type="spellEnd"/>
       <w:r>
         <w:t>4=0</w:t>
       </w:r>
@@ -3211,14 +3174,12 @@
         </w:rPr>
         <w:t>⊕</w:t>
       </w:r>
-      <w:proofErr w:type="spellStart"/>
       <w:r>
         <w:rPr>
           <w:lang w:val="en-US"/>
         </w:rPr>
         <w:t>i</w:t>
       </w:r>
-      <w:proofErr w:type="spellEnd"/>
       <w:r>
         <w:t>1</w:t>
       </w:r>
@@ -3229,14 +3190,12 @@
         </w:rPr>
         <w:t>⊕</w:t>
       </w:r>
-      <w:proofErr w:type="spellStart"/>
       <w:r>
         <w:rPr>
           <w:lang w:val="en-US"/>
         </w:rPr>
         <w:t>i</w:t>
       </w:r>
-      <w:proofErr w:type="spellEnd"/>
       <w:r>
         <w:t>2</w:t>
       </w:r>
@@ -3247,14 +3206,12 @@
         </w:rPr>
         <w:t>⊕</w:t>
       </w:r>
-      <w:proofErr w:type="spellStart"/>
       <w:r>
         <w:rPr>
           <w:lang w:val="en-US"/>
         </w:rPr>
         <w:t>i</w:t>
       </w:r>
-      <w:proofErr w:type="spellEnd"/>
       <w:r>
         <w:t>4=1</w:t>
       </w:r>
@@ -3325,14 +3282,12 @@
         </w:rPr>
         <w:t>⊕</w:t>
       </w:r>
-      <w:proofErr w:type="spellStart"/>
       <w:r>
         <w:rPr>
           <w:lang w:val="en-US"/>
         </w:rPr>
         <w:t>i</w:t>
       </w:r>
-      <w:proofErr w:type="spellEnd"/>
       <w:r>
         <w:t>1</w:t>
       </w:r>
@@ -3343,14 +3298,12 @@
         </w:rPr>
         <w:t>⊕</w:t>
       </w:r>
-      <w:proofErr w:type="spellStart"/>
       <w:r>
         <w:rPr>
           <w:lang w:val="en-US"/>
         </w:rPr>
         <w:t>i</w:t>
       </w:r>
-      <w:proofErr w:type="spellEnd"/>
       <w:r>
         <w:t>3</w:t>
       </w:r>
@@ -3361,14 +3314,12 @@
         </w:rPr>
         <w:t>⊕</w:t>
       </w:r>
-      <w:proofErr w:type="spellStart"/>
       <w:r>
         <w:rPr>
           <w:lang w:val="en-US"/>
         </w:rPr>
         <w:t>i</w:t>
       </w:r>
-      <w:proofErr w:type="spellEnd"/>
       <w:r>
         <w:t>4=1</w:t>
       </w:r>
@@ -3426,14 +3377,12 @@
         </w:rPr>
         <w:t>⊕</w:t>
       </w:r>
-      <w:proofErr w:type="spellStart"/>
       <w:r>
         <w:rPr>
           <w:lang w:val="en-US"/>
         </w:rPr>
         <w:t>i</w:t>
       </w:r>
-      <w:proofErr w:type="spellEnd"/>
       <w:r>
         <w:t>2</w:t>
       </w:r>
@@ -3444,14 +3393,12 @@
         </w:rPr>
         <w:t>⊕</w:t>
       </w:r>
-      <w:proofErr w:type="spellStart"/>
       <w:r>
         <w:rPr>
           <w:lang w:val="en-US"/>
         </w:rPr>
         <w:t>i</w:t>
       </w:r>
-      <w:proofErr w:type="spellEnd"/>
       <w:r>
         <w:t>3</w:t>
       </w:r>
@@ -3462,14 +3409,12 @@
         </w:rPr>
         <w:t>⊕</w:t>
       </w:r>
-      <w:proofErr w:type="spellStart"/>
       <w:r>
         <w:rPr>
           <w:lang w:val="en-US"/>
         </w:rPr>
         <w:t>i</w:t>
       </w:r>
-      <w:proofErr w:type="spellEnd"/>
       <w:r>
         <w:t>4=0</w:t>
       </w:r>
@@ -5154,14 +5099,12 @@
         </w:rPr>
         <w:t>⊕</w:t>
       </w:r>
-      <w:proofErr w:type="spellStart"/>
       <w:r>
         <w:rPr>
           <w:lang w:val="en-US"/>
         </w:rPr>
         <w:t>i</w:t>
       </w:r>
-      <w:proofErr w:type="spellEnd"/>
       <w:r>
         <w:t>1</w:t>
       </w:r>
@@ -5172,14 +5115,12 @@
         </w:rPr>
         <w:t>⊕</w:t>
       </w:r>
-      <w:proofErr w:type="spellStart"/>
       <w:r>
         <w:rPr>
           <w:lang w:val="en-US"/>
         </w:rPr>
         <w:t>i</w:t>
       </w:r>
-      <w:proofErr w:type="spellEnd"/>
       <w:r>
         <w:t>2</w:t>
       </w:r>
@@ -5190,14 +5131,12 @@
         </w:rPr>
         <w:t>⊕</w:t>
       </w:r>
-      <w:proofErr w:type="spellStart"/>
       <w:r>
         <w:rPr>
           <w:lang w:val="en-US"/>
         </w:rPr>
         <w:t>i</w:t>
       </w:r>
-      <w:proofErr w:type="spellEnd"/>
       <w:r>
         <w:t>4=1</w:t>
       </w:r>
@@ -5255,14 +5194,12 @@
         </w:rPr>
         <w:t>⊕</w:t>
       </w:r>
-      <w:proofErr w:type="spellStart"/>
       <w:r>
         <w:rPr>
           <w:lang w:val="en-US"/>
         </w:rPr>
         <w:t>i</w:t>
       </w:r>
-      <w:proofErr w:type="spellEnd"/>
       <w:r>
         <w:t>1</w:t>
       </w:r>
@@ -5273,14 +5210,12 @@
         </w:rPr>
         <w:t>⊕</w:t>
       </w:r>
-      <w:proofErr w:type="spellStart"/>
       <w:r>
         <w:rPr>
           <w:lang w:val="en-US"/>
         </w:rPr>
         <w:t>i</w:t>
       </w:r>
-      <w:proofErr w:type="spellEnd"/>
       <w:r>
         <w:t>3</w:t>
       </w:r>
@@ -5291,14 +5226,12 @@
         </w:rPr>
         <w:t>⊕</w:t>
       </w:r>
-      <w:proofErr w:type="spellStart"/>
       <w:r>
         <w:rPr>
           <w:lang w:val="en-US"/>
         </w:rPr>
         <w:t>i</w:t>
       </w:r>
-      <w:proofErr w:type="spellEnd"/>
       <w:r>
         <w:t>4=1</w:t>
       </w:r>
@@ -5369,14 +5302,12 @@
         </w:rPr>
         <w:t>⊕</w:t>
       </w:r>
-      <w:proofErr w:type="spellStart"/>
       <w:r>
         <w:rPr>
           <w:lang w:val="en-US"/>
         </w:rPr>
         <w:t>i</w:t>
       </w:r>
-      <w:proofErr w:type="spellEnd"/>
       <w:r>
         <w:t>2</w:t>
       </w:r>
@@ -5387,14 +5318,12 @@
         </w:rPr>
         <w:t>⊕</w:t>
       </w:r>
-      <w:proofErr w:type="spellStart"/>
       <w:r>
         <w:rPr>
           <w:lang w:val="en-US"/>
         </w:rPr>
         <w:t>i</w:t>
       </w:r>
-      <w:proofErr w:type="spellEnd"/>
       <w:r>
         <w:t>3</w:t>
       </w:r>
@@ -5405,14 +5334,12 @@
         </w:rPr>
         <w:t>⊕</w:t>
       </w:r>
-      <w:proofErr w:type="spellStart"/>
       <w:r>
         <w:rPr>
           <w:lang w:val="en-US"/>
         </w:rPr>
         <w:t>i</w:t>
       </w:r>
-      <w:proofErr w:type="spellEnd"/>
       <w:r>
         <w:t>4=1</w:t>
       </w:r>
@@ -12496,25 +12423,20 @@
     <w:p/>
     <w:p>
       <w:r>
-        <w:t>Задание 6. (88+110+40+20+</w:t>
-      </w:r>
-      <w:proofErr w:type="gramStart"/>
-      <w:r>
-        <w:t>83)*</w:t>
-      </w:r>
-      <w:proofErr w:type="gramEnd"/>
-      <w:r>
-        <w:t>4=341*4=1364</w:t>
+        <w:t>Задание 6. (88+110+40+20+83)*4=341*4=1364</w:t>
       </w:r>
     </w:p>
     <w:p>
       <w:r>
         <w:t>Число информационных разрядов в передаваемом сообщении: 1364</w:t>
       </w:r>
+      <w:r>
+        <w:t>.</w:t>
+      </w:r>
     </w:p>
     <w:p>
       <w:r>
-        <w:t xml:space="preserve">Если число проверочных разрядов равно </w:t>
+        <w:t xml:space="preserve">Найдём </w:t>
       </w:r>
       <w:r>
         <w:rPr>
@@ -12523,169 +12445,121 @@
         <w:t>r</w:t>
       </w:r>
       <w:r>
-        <w:t>, то общее количество бит в передаваемом сообщении считается как 2</w:t>
+        <w:t xml:space="preserve">, подходящее условию </w:t>
+      </w:r>
+      <w:r>
+        <w:t>2</w:t>
       </w:r>
       <w:r>
         <w:rPr>
           <w:vertAlign w:val="superscript"/>
         </w:rPr>
-        <w:t>r-1</w:t>
-      </w:r>
-      <w:r>
-        <w:t>, бит с информацией 2</w:t>
-      </w:r>
-      <w:r>
-        <w:rPr>
-          <w:vertAlign w:val="superscript"/>
-        </w:rPr>
         <w:t>r</w:t>
       </w:r>
       <w:r>
-        <w:t>-1-</w:t>
+        <w:t xml:space="preserve"> ≥ </w:t>
       </w:r>
       <w:r>
         <w:rPr>
           <w:lang w:val="en-US"/>
         </w:rPr>
         <w:t>r</w:t>
+      </w:r>
+      <w:r>
+        <w:t xml:space="preserve"> + </w:t>
+      </w:r>
+      <w:r>
+        <w:rPr>
+          <w:lang w:val="en-US"/>
+        </w:rPr>
+        <w:t>i</w:t>
+      </w:r>
+      <w:r>
+        <w:t xml:space="preserve"> + 1</w:t>
       </w:r>
       <w:r>
         <w:t>.</w:t>
       </w:r>
     </w:p>
     <w:p>
-      <w:r>
-        <w:t xml:space="preserve">Найдём </w:t>
-      </w:r>
-      <w:r>
+      <w:pPr>
         <w:rPr>
           <w:lang w:val="en-US"/>
         </w:rPr>
+      </w:pPr>
+      <w:r>
+        <w:t xml:space="preserve">Подходит </w:t>
+      </w:r>
+      <w:r>
+        <w:t xml:space="preserve">минимальное </w:t>
+      </w:r>
+      <w:r>
+        <w:rPr>
+          <w:lang w:val="en-US"/>
+        </w:rPr>
         <w:t>r</w:t>
       </w:r>
       <w:r>
-        <w:t>, подходящее условию 2</w:t>
-      </w:r>
-      <w:r>
-        <w:rPr>
-          <w:vertAlign w:val="superscript"/>
-        </w:rPr>
-        <w:t>r-1</w:t>
-      </w:r>
-      <w:r>
-        <w:t>-1-(</w:t>
+        <w:t>=11</w:t>
       </w:r>
       <w:r>
         <w:rPr>
           <w:lang w:val="en-US"/>
         </w:rPr>
-        <w:t>r</w:t>
-      </w:r>
-      <w:r>
-        <w:t xml:space="preserve">-1) </w:t>
-      </w:r>
-      <w:proofErr w:type="gramStart"/>
-      <w:r>
-        <w:t>&lt; 1364</w:t>
-      </w:r>
-      <w:proofErr w:type="gramEnd"/>
-      <w:r>
-        <w:t xml:space="preserve"> &lt; 2</w:t>
-      </w:r>
-      <w:r>
-        <w:rPr>
-          <w:vertAlign w:val="superscript"/>
-        </w:rPr>
-        <w:t>r</w:t>
-      </w:r>
-      <w:r>
-        <w:t>-1-</w:t>
-      </w:r>
-      <w:r>
-        <w:rPr>
-          <w:lang w:val="en-US"/>
-        </w:rPr>
-        <w:t>r</w:t>
+        <w:t>:</w:t>
       </w:r>
     </w:p>
     <w:p>
       <w:r>
-        <w:t xml:space="preserve">Подходит </w:t>
-      </w:r>
-      <w:r>
-        <w:rPr>
-          <w:lang w:val="en-US"/>
-        </w:rPr>
-        <w:t>r</w:t>
-      </w:r>
-      <w:r>
-        <w:t>=11</w:t>
+        <w:t>2</w:t>
+      </w:r>
+      <w:r>
+        <w:rPr>
+          <w:vertAlign w:val="superscript"/>
+        </w:rPr>
+        <w:t>1</w:t>
+      </w:r>
+      <w:r>
+        <w:rPr>
+          <w:vertAlign w:val="superscript"/>
+        </w:rPr>
+        <w:t>1</w:t>
+      </w:r>
+      <w:r>
+        <w:rPr>
+          <w:vertAlign w:val="superscript"/>
+        </w:rPr>
+        <w:t xml:space="preserve"> </w:t>
+      </w:r>
+      <w:r>
+        <w:t>≥</w:t>
+      </w:r>
+      <w:r>
+        <w:t xml:space="preserve"> 1364 </w:t>
+      </w:r>
+      <w:r>
+        <w:t>+ 11 + 1</w:t>
       </w:r>
     </w:p>
     <w:p>
       <w:r>
-        <w:t>2</w:t>
-      </w:r>
-      <w:r>
-        <w:rPr>
-          <w:vertAlign w:val="superscript"/>
-        </w:rPr>
-        <w:t>1</w:t>
-      </w:r>
-      <w:r>
-        <w:rPr>
-          <w:vertAlign w:val="superscript"/>
-        </w:rPr>
-        <w:t>1</w:t>
-      </w:r>
-      <w:r>
-        <w:rPr>
-          <w:vertAlign w:val="superscript"/>
-        </w:rPr>
-        <w:t>-</w:t>
-      </w:r>
-      <w:r>
-        <w:rPr>
-          <w:vertAlign w:val="superscript"/>
-        </w:rPr>
-        <w:t>1</w:t>
-      </w:r>
-      <w:r>
-        <w:t xml:space="preserve">-1-10 </w:t>
-      </w:r>
-      <w:proofErr w:type="gramStart"/>
-      <w:r>
-        <w:t>&lt; 1364</w:t>
-      </w:r>
-      <w:proofErr w:type="gramEnd"/>
-      <w:r>
-        <w:t xml:space="preserve"> &lt; 2</w:t>
-      </w:r>
-      <w:r>
-        <w:rPr>
-          <w:vertAlign w:val="superscript"/>
-        </w:rPr>
-        <w:t>11</w:t>
-      </w:r>
-      <w:r>
-        <w:t>-1-11</w:t>
+        <w:t>2048</w:t>
+      </w:r>
+      <w:r>
+        <w:t xml:space="preserve"> </w:t>
+      </w:r>
+      <w:r>
+        <w:t>≥</w:t>
+      </w:r>
+      <w:r>
+        <w:t xml:space="preserve"> 13</w:t>
+      </w:r>
+      <w:r>
+        <w:t>76</w:t>
       </w:r>
     </w:p>
     <w:p>
       <w:r>
-        <w:t xml:space="preserve">1013 </w:t>
-      </w:r>
-      <w:proofErr w:type="gramStart"/>
-      <w:r>
-        <w:t>&lt; 1364</w:t>
-      </w:r>
-      <w:proofErr w:type="gramEnd"/>
-      <w:r>
-        <w:t xml:space="preserve"> &lt; 2036</w:t>
-      </w:r>
-    </w:p>
-    <w:p>
-      <w:r>
         <w:t xml:space="preserve">Найдём коэффициент избыточности: </w:t>
       </w:r>
       <w:r>
@@ -12695,16 +12569,17 @@
         <w:t>r</w:t>
       </w:r>
       <w:r>
+        <w:t>/</w:t>
+      </w:r>
+      <w:r>
         <w:t>(</w:t>
       </w:r>
-      <w:proofErr w:type="spellStart"/>
       <w:r>
         <w:rPr>
           <w:lang w:val="en-US"/>
         </w:rPr>
         <w:t>i</w:t>
       </w:r>
-      <w:proofErr w:type="spellEnd"/>
       <w:r>
         <w:t>+</w:t>
       </w:r>
@@ -12715,15 +12590,7 @@
         <w:t>r</w:t>
       </w:r>
       <w:r>
-        <w:t>) = 11</w:t>
-      </w:r>
-      <w:proofErr w:type="gramStart"/>
-      <w:r>
-        <w:t>/(</w:t>
-      </w:r>
-      <w:proofErr w:type="gramEnd"/>
-      <w:r>
-        <w:t>11+1364) = 0.008</w:t>
+        <w:t>) = 11/(11+1364) = 0.008</w:t>
       </w:r>
     </w:p>
     <w:p>
@@ -12833,13 +12700,7 @@
     </w:p>
     <w:p>
       <w:r>
-        <w:t xml:space="preserve">Задание </w:t>
-      </w:r>
-      <w:r>
-        <w:t>6</w:t>
-      </w:r>
-      <w:r>
-        <w:t xml:space="preserve"> </w:t>
+        <w:t xml:space="preserve">Задание 6 </w:t>
       </w:r>
       <w:r>
         <w:rPr>
@@ -12848,13 +12709,7 @@
         <w:t>–</w:t>
       </w:r>
       <w:r>
-        <w:t xml:space="preserve"> </w:t>
-      </w:r>
-      <w:r>
-        <w:t xml:space="preserve">11, </w:t>
-      </w:r>
-      <w:r>
-        <w:t>0.008</w:t>
+        <w:t xml:space="preserve"> 11, 0.008</w:t>
       </w:r>
     </w:p>
     <w:p>
@@ -12914,10 +12769,7 @@
         <w:t>1</w:t>
       </w:r>
       <w:r>
-        <w:t xml:space="preserve"> - </w:t>
-      </w:r>
-      <w:r>
-        <w:t xml:space="preserve">Листинг кода программы на </w:t>
+        <w:t xml:space="preserve"> - Листинг кода программы на </w:t>
       </w:r>
       <w:r>
         <w:rPr>
@@ -12981,10 +12833,7 @@
                     <w:fldChar w:fldCharType="end"/>
                   </w:r>
                   <w:r>
-                    <w:t xml:space="preserve"> - </w:t>
-                  </w:r>
-                  <w:r>
-                    <w:t xml:space="preserve">Листинг кода программы на </w:t>
+                    <w:t xml:space="preserve"> - Листинг кода программы на </w:t>
                   </w:r>
                   <w:r>
                     <w:rPr>
@@ -13228,15 +13077,7 @@
         </w:rPr>
       </w:pPr>
       <w:r>
-        <w:t xml:space="preserve">Орлов С. А., </w:t>
-      </w:r>
-      <w:proofErr w:type="spellStart"/>
-      <w:r>
-        <w:t>Цилькер</w:t>
-      </w:r>
-      <w:proofErr w:type="spellEnd"/>
-      <w:r>
-        <w:t xml:space="preserve"> Б. Я. Организация ЭВМ и систем: Учебник для вузов. 2-е изд. – СПб.: Питер, 2011. – 688 с.: ил., Приложение А «Арифметические основы вычислительных машин». </w:t>
+        <w:t xml:space="preserve">Орлов С. А., Цилькер Б. Я. Организация ЭВМ и систем: Учебник для вузов. 2-е изд. – СПб.: Питер, 2011. – 688 с.: ил., Приложение А «Арифметические основы вычислительных машин». </w:t>
       </w:r>
       <w:r>
         <w:rPr>
@@ -13462,7 +13303,6 @@
     <w:lvl w:ilvl="1">
       <w:start w:val="1"/>
       <w:numFmt w:val="decimal"/>
-      <w:pStyle w:val="2"/>
       <w:lvlText w:val="%2."/>
       <w:lvlJc w:val="left"/>
       <w:pPr>

</xml_diff>